<commit_message>
Forgotten pass and change chef
Added two new features:
1. Help with forgotten password
2. Changing chefs
</commit_message>
<xml_diff>
--- a/Problemer.docx
+++ b/Problemer.docx
@@ -4,7 +4,7 @@
   <w:body>
     <w:p>
       <w:pPr>
-        <w:pStyle w:val="Overskrift1"/>
+        <w:pStyle w:val="Heading1"/>
       </w:pPr>
       <w:r>
         <w:t>Problemer</w:t>
@@ -12,31 +12,37 @@
     </w:p>
     <w:p>
       <w:pPr>
-        <w:pStyle w:val="Listeafsnit"/>
+        <w:pStyle w:val="ListParagraph"/>
         <w:numPr>
           <w:ilvl w:val="0"/>
           <w:numId w:val="1"/>
         </w:numPr>
       </w:pPr>
       <w:r>
-        <w:t>4 deltagere Prøvede at logge ind før de opretter</w:t>
+        <w:t>4 deltagere p</w:t>
+      </w:r>
+      <w:r>
+        <w:t>røvede at logge ind før de opretter</w:t>
       </w:r>
     </w:p>
     <w:p>
       <w:pPr>
-        <w:pStyle w:val="Listeafsnit"/>
+        <w:pStyle w:val="ListParagraph"/>
         <w:numPr>
           <w:ilvl w:val="0"/>
           <w:numId w:val="1"/>
         </w:numPr>
       </w:pPr>
       <w:r>
-        <w:t>3 deltagere Skriver forkert input til oprettelse af deltagere</w:t>
+        <w:t>3 deltagere s</w:t>
+      </w:r>
+      <w:r>
+        <w:t>kriver forkert input til oprettelse af deltagere</w:t>
       </w:r>
     </w:p>
     <w:p>
       <w:pPr>
-        <w:pStyle w:val="Listeafsnit"/>
+        <w:pStyle w:val="ListParagraph"/>
         <w:numPr>
           <w:ilvl w:val="0"/>
           <w:numId w:val="1"/>
@@ -48,7 +54,78 @@
     </w:p>
     <w:p>
       <w:pPr>
-        <w:pStyle w:val="Listeafsnit"/>
+        <w:pStyle w:val="ListParagraph"/>
+        <w:numPr>
+          <w:ilvl w:val="0"/>
+          <w:numId w:val="1"/>
+        </w:numPr>
+      </w:pPr>
+      <w:r>
+        <w:t>God ide: er du sikker ved personer</w:t>
+      </w:r>
+    </w:p>
+    <w:p>
+      <w:pPr>
+        <w:pStyle w:val="ListParagraph"/>
+        <w:numPr>
+          <w:ilvl w:val="0"/>
+          <w:numId w:val="1"/>
+        </w:numPr>
+      </w:pPr>
+      <w:r>
+        <w:t>Dårligt sprog i er du sikker besked</w:t>
+      </w:r>
+    </w:p>
+    <w:p>
+      <w:pPr>
+        <w:pStyle w:val="ListParagraph"/>
+        <w:numPr>
+          <w:ilvl w:val="0"/>
+          <w:numId w:val="1"/>
+        </w:numPr>
+      </w:pPr>
+      <w:r>
+        <w:t>2 deltagere kunne ikke logge ind pga. glemt password</w:t>
+      </w:r>
+    </w:p>
+    <w:p>
+      <w:pPr>
+        <w:pStyle w:val="ListParagraph"/>
+        <w:numPr>
+          <w:ilvl w:val="0"/>
+          <w:numId w:val="1"/>
+        </w:numPr>
+      </w:pPr>
+      <w:r>
+        <w:t>God ide: inkludere indkøbsliste og antal deltagere i notifikation</w:t>
+      </w:r>
+    </w:p>
+    <w:p>
+      <w:pPr>
+        <w:pStyle w:val="ListParagraph"/>
+        <w:numPr>
+          <w:ilvl w:val="0"/>
+          <w:numId w:val="1"/>
+        </w:numPr>
+      </w:pPr>
+      <w:r>
+        <w:t>God ide: tilføj i stedet for send</w:t>
+      </w:r>
+    </w:p>
+    <w:p>
+      <w:pPr>
+        <w:pStyle w:val="ListParagraph"/>
+        <w:numPr>
+          <w:ilvl w:val="0"/>
+          <w:numId w:val="1"/>
+        </w:numPr>
+      </w:pPr>
+      <w:bookmarkStart w:id="0" w:name="_GoBack"/>
+      <w:bookmarkEnd w:id="0"/>
+    </w:p>
+    <w:p>
+      <w:pPr>
+        <w:pStyle w:val="ListParagraph"/>
         <w:numPr>
           <w:ilvl w:val="0"/>
           <w:numId w:val="1"/>
@@ -60,31 +137,19 @@
     </w:p>
     <w:p>
       <w:pPr>
-        <w:pStyle w:val="Listeafsnit"/>
+        <w:pStyle w:val="ListParagraph"/>
         <w:numPr>
           <w:ilvl w:val="0"/>
           <w:numId w:val="1"/>
         </w:numPr>
       </w:pPr>
       <w:r>
-        <w:t>God ide: er du sikker ved personer</w:t>
+        <w:t>God ide: Mulighed for at tilføje telefonnumre og billeder</w:t>
       </w:r>
     </w:p>
     <w:p>
       <w:pPr>
-        <w:pStyle w:val="Listeafsnit"/>
-        <w:numPr>
-          <w:ilvl w:val="0"/>
-          <w:numId w:val="1"/>
-        </w:numPr>
-      </w:pPr>
-      <w:r>
-        <w:t>Dårligt sprog i er du sikker besked</w:t>
-      </w:r>
-    </w:p>
-    <w:p>
-      <w:pPr>
-        <w:pStyle w:val="Listeafsnit"/>
+        <w:pStyle w:val="ListParagraph"/>
         <w:numPr>
           <w:ilvl w:val="0"/>
           <w:numId w:val="1"/>
@@ -96,55 +161,7 @@
     </w:p>
     <w:p>
       <w:pPr>
-        <w:pStyle w:val="Listeafsnit"/>
-        <w:numPr>
-          <w:ilvl w:val="0"/>
-          <w:numId w:val="1"/>
-        </w:numPr>
-      </w:pPr>
-      <w:r>
-        <w:t>2 deltagere kunne ikke logge ind pga. glemt password</w:t>
-      </w:r>
-    </w:p>
-    <w:p>
-      <w:pPr>
-        <w:pStyle w:val="Listeafsnit"/>
-        <w:numPr>
-          <w:ilvl w:val="0"/>
-          <w:numId w:val="1"/>
-        </w:numPr>
-      </w:pPr>
-      <w:r>
-        <w:t>God ide: inkludere indkøbsliste og antal deltagere i notifikation</w:t>
-      </w:r>
-    </w:p>
-    <w:p>
-      <w:pPr>
-        <w:pStyle w:val="Listeafsnit"/>
-        <w:numPr>
-          <w:ilvl w:val="0"/>
-          <w:numId w:val="1"/>
-        </w:numPr>
-      </w:pPr>
-      <w:r>
-        <w:t>God ide: tilføj i stedet for send</w:t>
-      </w:r>
-    </w:p>
-    <w:p>
-      <w:pPr>
-        <w:pStyle w:val="Listeafsnit"/>
-        <w:numPr>
-          <w:ilvl w:val="0"/>
-          <w:numId w:val="1"/>
-        </w:numPr>
-      </w:pPr>
-      <w:r>
-        <w:t>God ide: Mulighed for at tilføje telefonnumre og billeder</w:t>
-      </w:r>
-    </w:p>
-    <w:p>
-      <w:pPr>
-        <w:pStyle w:val="Listeafsnit"/>
+        <w:pStyle w:val="ListParagraph"/>
         <w:numPr>
           <w:ilvl w:val="0"/>
           <w:numId w:val="1"/>
@@ -156,7 +173,7 @@
     </w:p>
     <w:p>
       <w:pPr>
-        <w:pStyle w:val="Overskrift1"/>
+        <w:pStyle w:val="Heading1"/>
       </w:pPr>
       <w:r>
         <w:t>Positivt</w:t>
@@ -164,7 +181,7 @@
     </w:p>
     <w:p>
       <w:pPr>
-        <w:pStyle w:val="Listeafsnit"/>
+        <w:pStyle w:val="ListParagraph"/>
         <w:numPr>
           <w:ilvl w:val="0"/>
           <w:numId w:val="27"/>
@@ -176,7 +193,7 @@
     </w:p>
     <w:p>
       <w:pPr>
-        <w:pStyle w:val="Listeafsnit"/>
+        <w:pStyle w:val="ListParagraph"/>
         <w:numPr>
           <w:ilvl w:val="0"/>
           <w:numId w:val="27"/>
@@ -188,7 +205,7 @@
     </w:p>
     <w:p>
       <w:pPr>
-        <w:pStyle w:val="Listeafsnit"/>
+        <w:pStyle w:val="ListParagraph"/>
         <w:numPr>
           <w:ilvl w:val="0"/>
           <w:numId w:val="27"/>
@@ -200,7 +217,7 @@
     </w:p>
     <w:p>
       <w:pPr>
-        <w:pStyle w:val="Listeafsnit"/>
+        <w:pStyle w:val="ListParagraph"/>
         <w:numPr>
           <w:ilvl w:val="0"/>
           <w:numId w:val="27"/>
@@ -212,7 +229,7 @@
     </w:p>
     <w:p>
       <w:pPr>
-        <w:pStyle w:val="Listeafsnit"/>
+        <w:pStyle w:val="ListParagraph"/>
         <w:numPr>
           <w:ilvl w:val="0"/>
           <w:numId w:val="27"/>
@@ -235,7 +252,7 @@
     </w:p>
     <w:tbl>
       <w:tblPr>
-        <w:tblStyle w:val="Tabel-Gitter"/>
+        <w:tblStyle w:val="TableGrid"/>
         <w:tblW w:w="4423" w:type="dxa"/>
         <w:tblInd w:w="88" w:type="dxa"/>
         <w:tblLayout w:type="fixed"/>
@@ -266,6 +283,7 @@
               <w:rPr>
                 <w:sz w:val="20"/>
               </w:rPr>
+              <w:lastRenderedPageBreak/>
               <w:br w:type="page"/>
             </w:r>
             <w:r>
@@ -1598,6 +1616,7 @@
               <w:rPr>
                 <w:sz w:val="18"/>
               </w:rPr>
+              <w:lastRenderedPageBreak/>
               <w:t>e)</w:t>
             </w:r>
           </w:p>
@@ -2966,6 +2985,7 @@
               <w:rPr>
                 <w:sz w:val="18"/>
               </w:rPr>
+              <w:lastRenderedPageBreak/>
               <w:t>d)</w:t>
             </w:r>
           </w:p>
@@ -3119,7 +3139,6 @@
                 <w:b/>
                 <w:sz w:val="20"/>
               </w:rPr>
-              <w:lastRenderedPageBreak/>
               <w:t>Testopgave 5</w:t>
             </w:r>
           </w:p>
@@ -5957,6 +5976,7 @@
                 <w:b/>
                 <w:sz w:val="20"/>
               </w:rPr>
+              <w:lastRenderedPageBreak/>
               <w:t>Testopgave 9</w:t>
             </w:r>
           </w:p>
@@ -9473,6 +9493,7 @@
               <w:rPr>
                 <w:sz w:val="16"/>
               </w:rPr>
+              <w:lastRenderedPageBreak/>
               <w:t>Minimum af spild</w:t>
             </w:r>
           </w:p>
@@ -9717,7 +9738,6 @@
               <w:rPr>
                 <w:sz w:val="18"/>
               </w:rPr>
-              <w:lastRenderedPageBreak/>
               <w:t xml:space="preserve">a) </w:t>
             </w:r>
           </w:p>
@@ -9836,6 +9856,7 @@
               <w:rPr>
                 <w:sz w:val="18"/>
               </w:rPr>
+              <w:lastRenderedPageBreak/>
               <w:t>b)</w:t>
             </w:r>
           </w:p>
@@ -10302,7 +10323,7 @@
     <w:p/>
     <w:p>
       <w:pPr>
-        <w:pStyle w:val="Overskrift1"/>
+        <w:pStyle w:val="Heading1"/>
       </w:pPr>
       <w:r>
         <w:t>Oversigt over testdeltagere</w:t>
@@ -10310,7 +10331,7 @@
     </w:p>
     <w:tbl>
       <w:tblPr>
-        <w:tblStyle w:val="Tabel-Gitter"/>
+        <w:tblStyle w:val="TableGrid"/>
         <w:tblW w:w="9020" w:type="dxa"/>
         <w:tblLayout w:type="fixed"/>
         <w:tblLook w:val="04A0" w:firstRow="1" w:lastRow="0" w:firstColumn="1" w:lastColumn="0" w:noHBand="0" w:noVBand="1"/>
@@ -10721,8 +10742,6 @@
             <w:r>
               <w:t>Meget høj</w:t>
             </w:r>
-            <w:bookmarkStart w:id="0" w:name="_GoBack"/>
-            <w:bookmarkEnd w:id="0"/>
           </w:p>
         </w:tc>
       </w:tr>
@@ -10741,7 +10760,7 @@
 
 <file path=word/numbering.xml><?xml version="1.0" encoding="utf-8"?>
 <w:numbering xmlns:wpc="http://schemas.microsoft.com/office/word/2010/wordprocessingCanvas" xmlns:mc="http://schemas.openxmlformats.org/markup-compatibility/2006" xmlns:o="urn:schemas-microsoft-com:office:office" xmlns:r="http://schemas.openxmlformats.org/officeDocument/2006/relationships" xmlns:m="http://schemas.openxmlformats.org/officeDocument/2006/math" xmlns:v="urn:schemas-microsoft-com:vml" xmlns:wp14="http://schemas.microsoft.com/office/word/2010/wordprocessingDrawing" xmlns:wp="http://schemas.openxmlformats.org/drawingml/2006/wordprocessingDrawing" xmlns:w10="urn:schemas-microsoft-com:office:word" xmlns:w="http://schemas.openxmlformats.org/wordprocessingml/2006/main" xmlns:w14="http://schemas.microsoft.com/office/word/2010/wordml" xmlns:w15="http://schemas.microsoft.com/office/word/2012/wordml" xmlns:wpg="http://schemas.microsoft.com/office/word/2010/wordprocessingGroup" xmlns:wpi="http://schemas.microsoft.com/office/word/2010/wordprocessingInk" xmlns:wne="http://schemas.microsoft.com/office/word/2006/wordml" xmlns:wps="http://schemas.microsoft.com/office/word/2010/wordprocessingShape" mc:Ignorable="w14 w15 wp14">
-  <w:abstractNum w:abstractNumId="0" w15:restartNumberingAfterBreak="0">
+  <w:abstractNum w:abstractNumId="0">
     <w:nsid w:val="058B4542"/>
     <w:multiLevelType w:val="multilevel"/>
     <w:tmpl w:val="CF64DCF8"/>
@@ -10886,7 +10905,7 @@
       </w:rPr>
     </w:lvl>
   </w:abstractNum>
-  <w:abstractNum w:abstractNumId="1" w15:restartNumberingAfterBreak="0">
+  <w:abstractNum w:abstractNumId="1">
     <w:nsid w:val="08DD45E6"/>
     <w:multiLevelType w:val="hybridMultilevel"/>
     <w:tmpl w:val="9F10BA9E"/>
@@ -10999,7 +11018,7 @@
       </w:rPr>
     </w:lvl>
   </w:abstractNum>
-  <w:abstractNum w:abstractNumId="2" w15:restartNumberingAfterBreak="0">
+  <w:abstractNum w:abstractNumId="2">
     <w:nsid w:val="0B9B7536"/>
     <w:multiLevelType w:val="hybridMultilevel"/>
     <w:tmpl w:val="BE24F0EA"/>
@@ -11112,7 +11131,7 @@
       </w:rPr>
     </w:lvl>
   </w:abstractNum>
-  <w:abstractNum w:abstractNumId="3" w15:restartNumberingAfterBreak="0">
+  <w:abstractNum w:abstractNumId="3">
     <w:nsid w:val="12EB7B4A"/>
     <w:multiLevelType w:val="hybridMultilevel"/>
     <w:tmpl w:val="0D62A64C"/>
@@ -11225,7 +11244,7 @@
       </w:rPr>
     </w:lvl>
   </w:abstractNum>
-  <w:abstractNum w:abstractNumId="4" w15:restartNumberingAfterBreak="0">
+  <w:abstractNum w:abstractNumId="4">
     <w:nsid w:val="1629500F"/>
     <w:multiLevelType w:val="multilevel"/>
     <w:tmpl w:val="08609F08"/>
@@ -11374,7 +11393,7 @@
       </w:rPr>
     </w:lvl>
   </w:abstractNum>
-  <w:abstractNum w:abstractNumId="5" w15:restartNumberingAfterBreak="0">
+  <w:abstractNum w:abstractNumId="5">
     <w:nsid w:val="200F0E81"/>
     <w:multiLevelType w:val="hybridMultilevel"/>
     <w:tmpl w:val="E01C4F12"/>
@@ -11487,7 +11506,7 @@
       </w:rPr>
     </w:lvl>
   </w:abstractNum>
-  <w:abstractNum w:abstractNumId="6" w15:restartNumberingAfterBreak="0">
+  <w:abstractNum w:abstractNumId="6">
     <w:nsid w:val="22C46609"/>
     <w:multiLevelType w:val="hybridMultilevel"/>
     <w:tmpl w:val="447494DC"/>
@@ -11600,7 +11619,7 @@
       </w:rPr>
     </w:lvl>
   </w:abstractNum>
-  <w:abstractNum w:abstractNumId="7" w15:restartNumberingAfterBreak="0">
+  <w:abstractNum w:abstractNumId="7">
     <w:nsid w:val="2C447611"/>
     <w:multiLevelType w:val="hybridMultilevel"/>
     <w:tmpl w:val="736ECD82"/>
@@ -11713,7 +11732,7 @@
       </w:rPr>
     </w:lvl>
   </w:abstractNum>
-  <w:abstractNum w:abstractNumId="8" w15:restartNumberingAfterBreak="0">
+  <w:abstractNum w:abstractNumId="8">
     <w:nsid w:val="38205FFB"/>
     <w:multiLevelType w:val="multilevel"/>
     <w:tmpl w:val="E2FEE396"/>
@@ -11862,7 +11881,7 @@
       </w:rPr>
     </w:lvl>
   </w:abstractNum>
-  <w:abstractNum w:abstractNumId="9" w15:restartNumberingAfterBreak="0">
+  <w:abstractNum w:abstractNumId="9">
     <w:nsid w:val="38ED20AE"/>
     <w:multiLevelType w:val="hybridMultilevel"/>
     <w:tmpl w:val="EC80A198"/>
@@ -11952,7 +11971,7 @@
       </w:pPr>
     </w:lvl>
   </w:abstractNum>
-  <w:abstractNum w:abstractNumId="10" w15:restartNumberingAfterBreak="0">
+  <w:abstractNum w:abstractNumId="10">
     <w:nsid w:val="3DD7227D"/>
     <w:multiLevelType w:val="hybridMultilevel"/>
     <w:tmpl w:val="B4441A16"/>
@@ -12041,7 +12060,7 @@
       </w:pPr>
     </w:lvl>
   </w:abstractNum>
-  <w:abstractNum w:abstractNumId="11" w15:restartNumberingAfterBreak="0">
+  <w:abstractNum w:abstractNumId="11">
     <w:nsid w:val="3E9B7374"/>
     <w:multiLevelType w:val="hybridMultilevel"/>
     <w:tmpl w:val="F8FC9918"/>
@@ -12154,7 +12173,7 @@
       </w:rPr>
     </w:lvl>
   </w:abstractNum>
-  <w:abstractNum w:abstractNumId="12" w15:restartNumberingAfterBreak="0">
+  <w:abstractNum w:abstractNumId="12">
     <w:nsid w:val="41436A53"/>
     <w:multiLevelType w:val="hybridMultilevel"/>
     <w:tmpl w:val="A148D8D0"/>
@@ -12267,7 +12286,7 @@
       </w:rPr>
     </w:lvl>
   </w:abstractNum>
-  <w:abstractNum w:abstractNumId="13" w15:restartNumberingAfterBreak="0">
+  <w:abstractNum w:abstractNumId="13">
     <w:nsid w:val="44CA2FE5"/>
     <w:multiLevelType w:val="multilevel"/>
     <w:tmpl w:val="CF64DCF8"/>
@@ -12412,7 +12431,7 @@
       </w:rPr>
     </w:lvl>
   </w:abstractNum>
-  <w:abstractNum w:abstractNumId="14" w15:restartNumberingAfterBreak="0">
+  <w:abstractNum w:abstractNumId="14">
     <w:nsid w:val="44D30F69"/>
     <w:multiLevelType w:val="hybridMultilevel"/>
     <w:tmpl w:val="29F26CD4"/>
@@ -12525,7 +12544,7 @@
       </w:rPr>
     </w:lvl>
   </w:abstractNum>
-  <w:abstractNum w:abstractNumId="15" w15:restartNumberingAfterBreak="0">
+  <w:abstractNum w:abstractNumId="15">
     <w:nsid w:val="478B51C1"/>
     <w:multiLevelType w:val="multilevel"/>
     <w:tmpl w:val="219018E6"/>
@@ -12674,7 +12693,7 @@
       </w:rPr>
     </w:lvl>
   </w:abstractNum>
-  <w:abstractNum w:abstractNumId="16" w15:restartNumberingAfterBreak="0">
+  <w:abstractNum w:abstractNumId="16">
     <w:nsid w:val="47F84200"/>
     <w:multiLevelType w:val="multilevel"/>
     <w:tmpl w:val="7506C768"/>
@@ -12823,7 +12842,7 @@
       </w:rPr>
     </w:lvl>
   </w:abstractNum>
-  <w:abstractNum w:abstractNumId="17" w15:restartNumberingAfterBreak="0">
+  <w:abstractNum w:abstractNumId="17">
     <w:nsid w:val="49D24040"/>
     <w:multiLevelType w:val="hybridMultilevel"/>
     <w:tmpl w:val="FA764DFA"/>
@@ -12936,7 +12955,7 @@
       </w:rPr>
     </w:lvl>
   </w:abstractNum>
-  <w:abstractNum w:abstractNumId="18" w15:restartNumberingAfterBreak="0">
+  <w:abstractNum w:abstractNumId="18">
     <w:nsid w:val="4FA2517B"/>
     <w:multiLevelType w:val="multilevel"/>
     <w:tmpl w:val="CF64DCF8"/>
@@ -13081,7 +13100,7 @@
       </w:rPr>
     </w:lvl>
   </w:abstractNum>
-  <w:abstractNum w:abstractNumId="19" w15:restartNumberingAfterBreak="0">
+  <w:abstractNum w:abstractNumId="19">
     <w:nsid w:val="52A7246B"/>
     <w:multiLevelType w:val="hybridMultilevel"/>
     <w:tmpl w:val="C9903AA0"/>
@@ -13167,7 +13186,7 @@
       </w:pPr>
     </w:lvl>
   </w:abstractNum>
-  <w:abstractNum w:abstractNumId="20" w15:restartNumberingAfterBreak="0">
+  <w:abstractNum w:abstractNumId="20">
     <w:nsid w:val="59F551E4"/>
     <w:multiLevelType w:val="hybridMultilevel"/>
     <w:tmpl w:val="B142A282"/>
@@ -13280,7 +13299,7 @@
       </w:rPr>
     </w:lvl>
   </w:abstractNum>
-  <w:abstractNum w:abstractNumId="21" w15:restartNumberingAfterBreak="0">
+  <w:abstractNum w:abstractNumId="21">
     <w:nsid w:val="5ABE6D49"/>
     <w:multiLevelType w:val="hybridMultilevel"/>
     <w:tmpl w:val="256C1B82"/>
@@ -13393,7 +13412,7 @@
       </w:rPr>
     </w:lvl>
   </w:abstractNum>
-  <w:abstractNum w:abstractNumId="22" w15:restartNumberingAfterBreak="0">
+  <w:abstractNum w:abstractNumId="22">
     <w:nsid w:val="5EE42DB7"/>
     <w:multiLevelType w:val="hybridMultilevel"/>
     <w:tmpl w:val="E21E3DCA"/>
@@ -13506,7 +13525,7 @@
       </w:rPr>
     </w:lvl>
   </w:abstractNum>
-  <w:abstractNum w:abstractNumId="23" w15:restartNumberingAfterBreak="0">
+  <w:abstractNum w:abstractNumId="23">
     <w:nsid w:val="6B41676C"/>
     <w:multiLevelType w:val="hybridMultilevel"/>
     <w:tmpl w:val="D12ABDDE"/>
@@ -13619,7 +13638,7 @@
       </w:rPr>
     </w:lvl>
   </w:abstractNum>
-  <w:abstractNum w:abstractNumId="24" w15:restartNumberingAfterBreak="0">
+  <w:abstractNum w:abstractNumId="24">
     <w:nsid w:val="6B7E1473"/>
     <w:multiLevelType w:val="hybridMultilevel"/>
     <w:tmpl w:val="525AB1B0"/>
@@ -13732,7 +13751,7 @@
       </w:rPr>
     </w:lvl>
   </w:abstractNum>
-  <w:abstractNum w:abstractNumId="25" w15:restartNumberingAfterBreak="0">
+  <w:abstractNum w:abstractNumId="25">
     <w:nsid w:val="7C325EBB"/>
     <w:multiLevelType w:val="multilevel"/>
     <w:tmpl w:val="D6864FD0"/>
@@ -13881,7 +13900,7 @@
       </w:rPr>
     </w:lvl>
   </w:abstractNum>
-  <w:abstractNum w:abstractNumId="26" w15:restartNumberingAfterBreak="0">
+  <w:abstractNum w:abstractNumId="26">
     <w:nsid w:val="7F2D3FA0"/>
     <w:multiLevelType w:val="hybridMultilevel"/>
     <w:tmpl w:val="468E0248"/>
@@ -14472,11 +14491,11 @@
     <w:name w:val="Normal"/>
     <w:qFormat/>
   </w:style>
-  <w:style w:type="paragraph" w:styleId="Overskrift1">
+  <w:style w:type="paragraph" w:styleId="Heading1">
     <w:name w:val="heading 1"/>
     <w:basedOn w:val="Normal"/>
     <w:next w:val="Normal"/>
-    <w:link w:val="Overskrift1Tegn"/>
+    <w:link w:val="Heading1Char"/>
     <w:uiPriority w:val="9"/>
     <w:qFormat/>
     <w:rsid w:val="000A5FBD"/>
@@ -14493,11 +14512,11 @@
       <w:szCs w:val="32"/>
     </w:rPr>
   </w:style>
-  <w:style w:type="paragraph" w:styleId="Overskrift2">
+  <w:style w:type="paragraph" w:styleId="Heading2">
     <w:name w:val="heading 2"/>
     <w:basedOn w:val="Normal"/>
     <w:next w:val="Normal"/>
-    <w:link w:val="Overskrift2Tegn"/>
+    <w:link w:val="Heading2Char"/>
     <w:uiPriority w:val="9"/>
     <w:unhideWhenUsed/>
     <w:qFormat/>
@@ -14516,11 +14535,11 @@
       <w:lang w:val="en-GB"/>
     </w:rPr>
   </w:style>
-  <w:style w:type="paragraph" w:styleId="Overskrift3">
+  <w:style w:type="paragraph" w:styleId="Heading3">
     <w:name w:val="heading 3"/>
     <w:basedOn w:val="Normal"/>
     <w:next w:val="Normal"/>
-    <w:link w:val="Overskrift3Tegn"/>
+    <w:link w:val="Heading3Char"/>
     <w:uiPriority w:val="9"/>
     <w:unhideWhenUsed/>
     <w:qFormat/>
@@ -14539,13 +14558,13 @@
       <w:lang w:val="en-GB"/>
     </w:rPr>
   </w:style>
-  <w:style w:type="character" w:default="1" w:styleId="Standardskrifttypeiafsnit">
+  <w:style w:type="character" w:default="1" w:styleId="DefaultParagraphFont">
     <w:name w:val="Default Paragraph Font"/>
     <w:uiPriority w:val="1"/>
     <w:semiHidden/>
     <w:unhideWhenUsed/>
   </w:style>
-  <w:style w:type="table" w:default="1" w:styleId="Tabel-Normal">
+  <w:style w:type="table" w:default="1" w:styleId="TableNormal">
     <w:name w:val="Normal Table"/>
     <w:uiPriority w:val="99"/>
     <w:semiHidden/>
@@ -14560,16 +14579,16 @@
       </w:tblCellMar>
     </w:tblPr>
   </w:style>
-  <w:style w:type="numbering" w:default="1" w:styleId="Ingenoversigt">
+  <w:style w:type="numbering" w:default="1" w:styleId="NoList">
     <w:name w:val="No List"/>
     <w:uiPriority w:val="99"/>
     <w:semiHidden/>
     <w:unhideWhenUsed/>
   </w:style>
-  <w:style w:type="character" w:customStyle="1" w:styleId="Overskrift1Tegn">
-    <w:name w:val="Overskrift 1 Tegn"/>
-    <w:basedOn w:val="Standardskrifttypeiafsnit"/>
-    <w:link w:val="Overskrift1"/>
+  <w:style w:type="character" w:customStyle="1" w:styleId="Heading1Char">
+    <w:name w:val="Heading 1 Char"/>
+    <w:basedOn w:val="DefaultParagraphFont"/>
+    <w:link w:val="Heading1"/>
     <w:uiPriority w:val="9"/>
     <w:rsid w:val="000A5FBD"/>
     <w:rPr>
@@ -14579,7 +14598,7 @@
       <w:szCs w:val="32"/>
     </w:rPr>
   </w:style>
-  <w:style w:type="paragraph" w:styleId="Listeafsnit">
+  <w:style w:type="paragraph" w:styleId="ListParagraph">
     <w:name w:val="List Paragraph"/>
     <w:basedOn w:val="Normal"/>
     <w:uiPriority w:val="34"/>
@@ -14590,15 +14609,16 @@
       <w:contextualSpacing/>
     </w:pPr>
   </w:style>
-  <w:style w:type="table" w:styleId="Tabel-Gitter">
+  <w:style w:type="table" w:styleId="TableGrid">
     <w:name w:val="Table Grid"/>
-    <w:basedOn w:val="Tabel-Normal"/>
+    <w:basedOn w:val="TableNormal"/>
     <w:uiPriority w:val="39"/>
     <w:rsid w:val="00A531FD"/>
     <w:pPr>
       <w:spacing w:after="0" w:line="240" w:lineRule="auto"/>
     </w:pPr>
     <w:tblPr>
+      <w:tblInd w:w="0" w:type="dxa"/>
       <w:tblBorders>
         <w:top w:val="single" w:sz="4" w:space="0" w:color="auto"/>
         <w:left w:val="single" w:sz="4" w:space="0" w:color="auto"/>
@@ -14607,12 +14627,18 @@
         <w:insideH w:val="single" w:sz="4" w:space="0" w:color="auto"/>
         <w:insideV w:val="single" w:sz="4" w:space="0" w:color="auto"/>
       </w:tblBorders>
+      <w:tblCellMar>
+        <w:top w:w="0" w:type="dxa"/>
+        <w:left w:w="108" w:type="dxa"/>
+        <w:bottom w:w="0" w:type="dxa"/>
+        <w:right w:w="108" w:type="dxa"/>
+      </w:tblCellMar>
     </w:tblPr>
   </w:style>
-  <w:style w:type="character" w:customStyle="1" w:styleId="Overskrift2Tegn">
-    <w:name w:val="Overskrift 2 Tegn"/>
-    <w:basedOn w:val="Standardskrifttypeiafsnit"/>
-    <w:link w:val="Overskrift2"/>
+  <w:style w:type="character" w:customStyle="1" w:styleId="Heading2Char">
+    <w:name w:val="Heading 2 Char"/>
+    <w:basedOn w:val="DefaultParagraphFont"/>
+    <w:link w:val="Heading2"/>
     <w:uiPriority w:val="9"/>
     <w:rsid w:val="00A531FD"/>
     <w:rPr>
@@ -14623,10 +14649,10 @@
       <w:lang w:val="en-GB"/>
     </w:rPr>
   </w:style>
-  <w:style w:type="character" w:customStyle="1" w:styleId="Overskrift3Tegn">
-    <w:name w:val="Overskrift 3 Tegn"/>
-    <w:basedOn w:val="Standardskrifttypeiafsnit"/>
-    <w:link w:val="Overskrift3"/>
+  <w:style w:type="character" w:customStyle="1" w:styleId="Heading3Char">
+    <w:name w:val="Heading 3 Char"/>
+    <w:basedOn w:val="DefaultParagraphFont"/>
+    <w:link w:val="Heading3"/>
     <w:uiPriority w:val="9"/>
     <w:rsid w:val="00A531FD"/>
     <w:rPr>
@@ -14639,7 +14665,7 @@
   </w:style>
   <w:style w:type="character" w:styleId="Hyperlink">
     <w:name w:val="Hyperlink"/>
-    <w:basedOn w:val="Standardskrifttypeiafsnit"/>
+    <w:basedOn w:val="DefaultParagraphFont"/>
     <w:uiPriority w:val="99"/>
     <w:unhideWhenUsed/>
     <w:rsid w:val="00A531FD"/>
@@ -14648,11 +14674,11 @@
       <w:u w:val="single"/>
     </w:rPr>
   </w:style>
-  <w:style w:type="paragraph" w:styleId="Titel">
+  <w:style w:type="paragraph" w:styleId="Title">
     <w:name w:val="Title"/>
     <w:basedOn w:val="Normal"/>
     <w:next w:val="Normal"/>
-    <w:link w:val="TitelTegn"/>
+    <w:link w:val="TitleChar"/>
     <w:uiPriority w:val="10"/>
     <w:qFormat/>
     <w:rsid w:val="00A531FD"/>
@@ -14669,10 +14695,10 @@
       <w:lang w:val="en-GB"/>
     </w:rPr>
   </w:style>
-  <w:style w:type="character" w:customStyle="1" w:styleId="TitelTegn">
-    <w:name w:val="Titel Tegn"/>
-    <w:basedOn w:val="Standardskrifttypeiafsnit"/>
-    <w:link w:val="Titel"/>
+  <w:style w:type="character" w:customStyle="1" w:styleId="TitleChar">
+    <w:name w:val="Title Char"/>
+    <w:basedOn w:val="DefaultParagraphFont"/>
+    <w:link w:val="Title"/>
     <w:uiPriority w:val="10"/>
     <w:rsid w:val="00A531FD"/>
     <w:rPr>
@@ -14684,11 +14710,11 @@
       <w:lang w:val="en-GB"/>
     </w:rPr>
   </w:style>
-  <w:style w:type="paragraph" w:styleId="Undertitel">
+  <w:style w:type="paragraph" w:styleId="Subtitle">
     <w:name w:val="Subtitle"/>
     <w:basedOn w:val="Normal"/>
     <w:next w:val="Normal"/>
-    <w:link w:val="UndertitelTegn"/>
+    <w:link w:val="SubtitleChar"/>
     <w:uiPriority w:val="11"/>
     <w:qFormat/>
     <w:rsid w:val="00A531FD"/>
@@ -14704,10 +14730,10 @@
       <w:lang w:val="en-GB"/>
     </w:rPr>
   </w:style>
-  <w:style w:type="character" w:customStyle="1" w:styleId="UndertitelTegn">
-    <w:name w:val="Undertitel Tegn"/>
-    <w:basedOn w:val="Standardskrifttypeiafsnit"/>
-    <w:link w:val="Undertitel"/>
+  <w:style w:type="character" w:customStyle="1" w:styleId="SubtitleChar">
+    <w:name w:val="Subtitle Char"/>
+    <w:basedOn w:val="DefaultParagraphFont"/>
+    <w:link w:val="Subtitle"/>
     <w:uiPriority w:val="11"/>
     <w:rsid w:val="00A531FD"/>
     <w:rPr>
@@ -14717,10 +14743,10 @@
       <w:lang w:val="en-GB"/>
     </w:rPr>
   </w:style>
-  <w:style w:type="paragraph" w:styleId="Sidehoved">
+  <w:style w:type="paragraph" w:styleId="Header">
     <w:name w:val="header"/>
     <w:basedOn w:val="Normal"/>
-    <w:link w:val="SidehovedTegn"/>
+    <w:link w:val="HeaderChar"/>
     <w:uiPriority w:val="99"/>
     <w:unhideWhenUsed/>
     <w:rsid w:val="00A531FD"/>
@@ -14735,20 +14761,20 @@
       <w:lang w:val="en-GB"/>
     </w:rPr>
   </w:style>
-  <w:style w:type="character" w:customStyle="1" w:styleId="SidehovedTegn">
-    <w:name w:val="Sidehoved Tegn"/>
-    <w:basedOn w:val="Standardskrifttypeiafsnit"/>
-    <w:link w:val="Sidehoved"/>
+  <w:style w:type="character" w:customStyle="1" w:styleId="HeaderChar">
+    <w:name w:val="Header Char"/>
+    <w:basedOn w:val="DefaultParagraphFont"/>
+    <w:link w:val="Header"/>
     <w:uiPriority w:val="99"/>
     <w:rsid w:val="00A531FD"/>
     <w:rPr>
       <w:lang w:val="en-GB"/>
     </w:rPr>
   </w:style>
-  <w:style w:type="paragraph" w:styleId="Sidefod">
+  <w:style w:type="paragraph" w:styleId="Footer">
     <w:name w:val="footer"/>
     <w:basedOn w:val="Normal"/>
-    <w:link w:val="SidefodTegn"/>
+    <w:link w:val="FooterChar"/>
     <w:uiPriority w:val="99"/>
     <w:unhideWhenUsed/>
     <w:rsid w:val="00A531FD"/>
@@ -14763,20 +14789,20 @@
       <w:lang w:val="en-GB"/>
     </w:rPr>
   </w:style>
-  <w:style w:type="character" w:customStyle="1" w:styleId="SidefodTegn">
-    <w:name w:val="Sidefod Tegn"/>
-    <w:basedOn w:val="Standardskrifttypeiafsnit"/>
-    <w:link w:val="Sidefod"/>
+  <w:style w:type="character" w:customStyle="1" w:styleId="FooterChar">
+    <w:name w:val="Footer Char"/>
+    <w:basedOn w:val="DefaultParagraphFont"/>
+    <w:link w:val="Footer"/>
     <w:uiPriority w:val="99"/>
     <w:rsid w:val="00A531FD"/>
     <w:rPr>
       <w:lang w:val="en-GB"/>
     </w:rPr>
   </w:style>
-  <w:style w:type="paragraph" w:styleId="Markeringsbobletekst">
+  <w:style w:type="paragraph" w:styleId="BalloonText">
     <w:name w:val="Balloon Text"/>
     <w:basedOn w:val="Normal"/>
-    <w:link w:val="MarkeringsbobletekstTegn"/>
+    <w:link w:val="BalloonTextChar"/>
     <w:uiPriority w:val="99"/>
     <w:semiHidden/>
     <w:unhideWhenUsed/>
@@ -14791,10 +14817,10 @@
       <w:lang w:val="en-GB"/>
     </w:rPr>
   </w:style>
-  <w:style w:type="character" w:customStyle="1" w:styleId="MarkeringsbobletekstTegn">
-    <w:name w:val="Markeringsbobletekst Tegn"/>
-    <w:basedOn w:val="Standardskrifttypeiafsnit"/>
-    <w:link w:val="Markeringsbobletekst"/>
+  <w:style w:type="character" w:customStyle="1" w:styleId="BalloonTextChar">
+    <w:name w:val="Balloon Text Char"/>
+    <w:basedOn w:val="DefaultParagraphFont"/>
+    <w:link w:val="BalloonText"/>
     <w:uiPriority w:val="99"/>
     <w:semiHidden/>
     <w:rsid w:val="00A531FD"/>
@@ -14805,9 +14831,9 @@
       <w:lang w:val="en-GB"/>
     </w:rPr>
   </w:style>
-  <w:style w:type="paragraph" w:styleId="Ingenafstand">
+  <w:style w:type="paragraph" w:styleId="NoSpacing">
     <w:name w:val="No Spacing"/>
-    <w:link w:val="IngenafstandTegn"/>
+    <w:link w:val="NoSpacingChar"/>
     <w:uiPriority w:val="1"/>
     <w:qFormat/>
     <w:rsid w:val="00A531FD"/>
@@ -14819,10 +14845,10 @@
       <w:lang w:val="en-GB" w:eastAsia="en-GB"/>
     </w:rPr>
   </w:style>
-  <w:style w:type="character" w:customStyle="1" w:styleId="IngenafstandTegn">
-    <w:name w:val="Ingen afstand Tegn"/>
-    <w:basedOn w:val="Standardskrifttypeiafsnit"/>
-    <w:link w:val="Ingenafstand"/>
+  <w:style w:type="character" w:customStyle="1" w:styleId="NoSpacingChar">
+    <w:name w:val="No Spacing Char"/>
+    <w:basedOn w:val="DefaultParagraphFont"/>
+    <w:link w:val="NoSpacing"/>
     <w:uiPriority w:val="1"/>
     <w:rsid w:val="00A531FD"/>
     <w:rPr>
@@ -14830,7 +14856,7 @@
       <w:lang w:val="en-GB" w:eastAsia="en-GB"/>
     </w:rPr>
   </w:style>
-  <w:style w:type="paragraph" w:styleId="Indholdsfortegnelse3">
+  <w:style w:type="paragraph" w:styleId="TOC3">
     <w:name w:val="toc 3"/>
     <w:basedOn w:val="Normal"/>
     <w:next w:val="Normal"/>
@@ -14846,9 +14872,9 @@
       <w:lang w:val="en-GB"/>
     </w:rPr>
   </w:style>
-  <w:style w:type="paragraph" w:styleId="Overskrift">
+  <w:style w:type="paragraph" w:styleId="TOCHeading">
     <w:name w:val="TOC Heading"/>
-    <w:basedOn w:val="Overskrift1"/>
+    <w:basedOn w:val="Heading1"/>
     <w:next w:val="Normal"/>
     <w:uiPriority w:val="39"/>
     <w:unhideWhenUsed/>
@@ -14861,7 +14887,7 @@
       <w:lang w:val="en-GB" w:eastAsia="en-GB"/>
     </w:rPr>
   </w:style>
-  <w:style w:type="paragraph" w:styleId="Indholdsfortegnelse1">
+  <w:style w:type="paragraph" w:styleId="TOC1">
     <w:name w:val="toc 1"/>
     <w:basedOn w:val="Normal"/>
     <w:next w:val="Normal"/>
@@ -14894,10 +14920,10 @@
   </w:style>
   <w:style w:type="character" w:customStyle="1" w:styleId="apple-tab-span">
     <w:name w:val="apple-tab-span"/>
-    <w:basedOn w:val="Standardskrifttypeiafsnit"/>
+    <w:basedOn w:val="DefaultParagraphFont"/>
     <w:rsid w:val="00A531FD"/>
   </w:style>
-  <w:style w:type="paragraph" w:styleId="Indholdsfortegnelse2">
+  <w:style w:type="paragraph" w:styleId="TOC2">
     <w:name w:val="toc 2"/>
     <w:basedOn w:val="Normal"/>
     <w:next w:val="Normal"/>
@@ -14913,7 +14939,7 @@
       <w:lang w:val="en-GB"/>
     </w:rPr>
   </w:style>
-  <w:style w:type="paragraph" w:styleId="Billedtekst">
+  <w:style w:type="paragraph" w:styleId="Caption">
     <w:name w:val="caption"/>
     <w:basedOn w:val="Normal"/>
     <w:next w:val="Normal"/>

</xml_diff>